<commit_message>
Finished Lecture 3. Covered Loss function.
</commit_message>
<xml_diff>
--- a/Course Notes.docx
+++ b/Course Notes.docx
@@ -334,21 +334,7 @@
         <w:rPr>
           <w:rFonts w:ascii="Times New Roman" w:eastAsia="Times New Roman" w:hAnsi="Times New Roman" w:cs="Times New Roman"/>
         </w:rPr>
-        <w:t xml:space="preserve">Add </w:t>
-      </w:r>
-      <w:proofErr w:type="spellStart"/>
-      <w:r>
-        <w:rPr>
-          <w:rFonts w:ascii="Times New Roman" w:eastAsia="Times New Roman" w:hAnsi="Times New Roman" w:cs="Times New Roman"/>
-        </w:rPr>
-        <w:t>Regulariztion</w:t>
-      </w:r>
-      <w:proofErr w:type="spellEnd"/>
-      <w:r>
-        <w:rPr>
-          <w:rFonts w:ascii="Times New Roman" w:eastAsia="Times New Roman" w:hAnsi="Times New Roman" w:cs="Times New Roman"/>
-        </w:rPr>
-        <w:t xml:space="preserve"> - this attempts to make W "simpler". The regularization attempts to make the W solution more general. The regularization strength is lambda. A really important hyper-parameter. ** You can imagine the regularization adds a penalty for higher order polynomials.</w:t>
+        <w:t>Add Regulariztion - this attempts to make W "simpler". The regularization attempts to make the W solution more general. The regularization strength is lambda. A really important hyper-parameter. ** You can imagine the regularization adds a penalty for higher order polynomials.</w:t>
       </w:r>
     </w:p>
     <w:p>
@@ -363,21 +349,7 @@
         <w:rPr>
           <w:rFonts w:ascii="Times New Roman" w:eastAsia="Times New Roman" w:hAnsi="Times New Roman" w:cs="Times New Roman"/>
         </w:rPr>
-        <w:t xml:space="preserve">L2 regularization - </w:t>
-      </w:r>
-      <w:proofErr w:type="spellStart"/>
-      <w:r>
-        <w:rPr>
-          <w:rFonts w:ascii="Times New Roman" w:eastAsia="Times New Roman" w:hAnsi="Times New Roman" w:cs="Times New Roman"/>
-        </w:rPr>
-        <w:t>euclidean</w:t>
-      </w:r>
-      <w:proofErr w:type="spellEnd"/>
-      <w:r>
-        <w:rPr>
-          <w:rFonts w:ascii="Times New Roman" w:eastAsia="Times New Roman" w:hAnsi="Times New Roman" w:cs="Times New Roman"/>
-        </w:rPr>
-        <w:t xml:space="preserve"> norm - W^2 L1 regularization - | W | Elastic Net - combinations of L1 + L2</w:t>
+        <w:t>L2 regularization - euclidean norm - W^2 L1 regularization - | W | Elastic Net - combinations of L1 + L2</w:t>
       </w:r>
     </w:p>
     <w:p>
@@ -396,16 +368,363 @@
       </w:r>
     </w:p>
     <w:p>
+      <w:pPr>
+        <w:pStyle w:val="ListParagraph"/>
+        <w:numPr>
+          <w:ilvl w:val="0"/>
+          <w:numId w:val="3"/>
+        </w:numPr>
+        <w:spacing w:before="100" w:beforeAutospacing="1" w:after="100" w:afterAutospacing="1"/>
+        <w:rPr>
+          <w:rFonts w:ascii="Times New Roman" w:eastAsia="Times New Roman" w:hAnsi="Times New Roman" w:cs="Times New Roman"/>
+        </w:rPr>
+      </w:pPr>
+      <w:r>
+        <w:rPr>
+          <w:rFonts w:ascii="Times New Roman" w:eastAsia="Times New Roman" w:hAnsi="Times New Roman" w:cs="Times New Roman"/>
+        </w:rPr>
+        <w:t>The linear SVM loss – there is no real meaning to the values, just that there is a difference.</w:t>
+      </w:r>
+    </w:p>
+    <w:p>
+      <w:pPr>
+        <w:pStyle w:val="ListParagraph"/>
+        <w:numPr>
+          <w:ilvl w:val="0"/>
+          <w:numId w:val="3"/>
+        </w:numPr>
+        <w:spacing w:before="100" w:beforeAutospacing="1" w:after="100" w:afterAutospacing="1"/>
+        <w:rPr>
+          <w:rFonts w:ascii="Times New Roman" w:eastAsia="Times New Roman" w:hAnsi="Times New Roman" w:cs="Times New Roman"/>
+        </w:rPr>
+      </w:pPr>
+      <w:r>
+        <w:rPr>
+          <w:rFonts w:ascii="Times New Roman" w:eastAsia="Times New Roman" w:hAnsi="Times New Roman" w:cs="Times New Roman"/>
+        </w:rPr>
+        <w:t>In SoftMax – we try to provide additional information.  We effectively normalize the value outputs of the classes to provide a probability distribution for each class output.</w:t>
+      </w:r>
+    </w:p>
+    <w:p>
+      <w:pPr>
+        <w:pStyle w:val="ListParagraph"/>
+        <w:numPr>
+          <w:ilvl w:val="0"/>
+          <w:numId w:val="3"/>
+        </w:numPr>
+        <w:spacing w:before="100" w:beforeAutospacing="1" w:after="100" w:afterAutospacing="1"/>
+        <w:rPr>
+          <w:rFonts w:ascii="Times New Roman" w:eastAsia="Times New Roman" w:hAnsi="Times New Roman" w:cs="Times New Roman"/>
+        </w:rPr>
+      </w:pPr>
+      <w:r>
+        <w:rPr>
+          <w:rFonts w:ascii="Times New Roman" w:eastAsia="Times New Roman" w:hAnsi="Times New Roman" w:cs="Times New Roman"/>
+        </w:rPr>
+        <w:lastRenderedPageBreak/>
+        <w:t>SoftMax debugging – when starting out with many small values in W – the output should be log C.</w:t>
+      </w:r>
+    </w:p>
+    <w:p>
+      <w:pPr>
+        <w:pStyle w:val="ListParagraph"/>
+        <w:numPr>
+          <w:ilvl w:val="0"/>
+          <w:numId w:val="3"/>
+        </w:numPr>
+        <w:spacing w:before="100" w:beforeAutospacing="1" w:after="100" w:afterAutospacing="1"/>
+        <w:rPr>
+          <w:rFonts w:ascii="Times New Roman" w:eastAsia="Times New Roman" w:hAnsi="Times New Roman" w:cs="Times New Roman"/>
+        </w:rPr>
+      </w:pPr>
+      <w:r>
+        <w:rPr>
+          <w:rFonts w:ascii="Times New Roman" w:eastAsia="Times New Roman" w:hAnsi="Times New Roman" w:cs="Times New Roman"/>
+        </w:rPr>
+        <w:t>In SVM – the classifier wants a certain difference between desired class and other classes.  In SoftMax, the classifier will always push the desired class toward infinite while the wrong classes are pushed toward negative infinite.</w:t>
+      </w:r>
+    </w:p>
+    <w:p>
       <w:r>
         <w:tab/>
       </w:r>
       <w:r>
         <w:tab/>
       </w:r>
+    </w:p>
+    <w:p>
+      <w:pPr>
+        <w:pStyle w:val="ListParagraph"/>
+        <w:numPr>
+          <w:ilvl w:val="0"/>
+          <w:numId w:val="3"/>
+        </w:numPr>
+      </w:pPr>
+      <w:r>
+        <w:t>Once we have the loss function, how is it applied to obtain W?</w:t>
+      </w:r>
+    </w:p>
+    <w:p>
+      <w:pPr>
+        <w:pStyle w:val="ListParagraph"/>
+        <w:numPr>
+          <w:ilvl w:val="0"/>
+          <w:numId w:val="3"/>
+        </w:numPr>
+      </w:pPr>
+      <w:r>
+        <w:t>Optimization!</w:t>
+      </w:r>
+    </w:p>
+    <w:p>
+      <w:pPr>
+        <w:pStyle w:val="ListParagraph"/>
+        <w:numPr>
+          <w:ilvl w:val="1"/>
+          <w:numId w:val="3"/>
+        </w:numPr>
+      </w:pPr>
+      <w:r>
+        <w:t>Think of walking through valley and try to minimize the W.</w:t>
+      </w:r>
+    </w:p>
+    <w:p>
+      <w:pPr>
+        <w:pStyle w:val="ListParagraph"/>
+        <w:numPr>
+          <w:ilvl w:val="1"/>
+          <w:numId w:val="3"/>
+        </w:numPr>
+      </w:pPr>
+      <w:r>
+        <w:t>1. Random search – generally bad algorithm.</w:t>
+      </w:r>
+    </w:p>
+    <w:p>
+      <w:pPr>
+        <w:pStyle w:val="ListParagraph"/>
+        <w:numPr>
+          <w:ilvl w:val="1"/>
+          <w:numId w:val="3"/>
+        </w:numPr>
+      </w:pPr>
+      <w:r>
+        <w:t xml:space="preserve">2. </w:t>
+      </w:r>
+      <w:r>
+        <w:t>Gradient Descent – generally descend based on the slope, i.e. derivative of the function.</w:t>
+      </w:r>
+    </w:p>
+    <w:p>
+      <w:pPr>
+        <w:pStyle w:val="ListParagraph"/>
+        <w:numPr>
+          <w:ilvl w:val="2"/>
+          <w:numId w:val="3"/>
+        </w:numPr>
+      </w:pPr>
+      <w:r>
+        <w:t>Can test it practically by taking small steps instead of taking actual derivatives.</w:t>
+      </w:r>
+    </w:p>
+    <w:p>
+      <w:pPr>
+        <w:pStyle w:val="ListParagraph"/>
+        <w:numPr>
+          <w:ilvl w:val="2"/>
+          <w:numId w:val="3"/>
+        </w:numPr>
+      </w:pPr>
+      <w:r>
+        <w:t>Generate the gradient, use this information to adjust the parameter vector, W.</w:t>
+      </w:r>
+    </w:p>
+    <w:p>
+      <w:pPr>
+        <w:pStyle w:val="ListParagraph"/>
+        <w:numPr>
+          <w:ilvl w:val="2"/>
+          <w:numId w:val="3"/>
+        </w:numPr>
+      </w:pPr>
+      <w:r>
+        <w:t xml:space="preserve">Practically – do not calculate the gradient by finite differences.  Instead calculate the gradient based on </w:t>
+      </w:r>
+      <w:r>
+        <w:rPr>
+          <w:b/>
+        </w:rPr>
+        <w:t>analytic expression</w:t>
+      </w:r>
+      <w:r>
+        <w:t xml:space="preserve"> of the gradient, dW.</w:t>
+      </w:r>
+    </w:p>
+    <w:p>
+      <w:pPr>
+        <w:pStyle w:val="ListParagraph"/>
+        <w:numPr>
+          <w:ilvl w:val="2"/>
+          <w:numId w:val="3"/>
+        </w:numPr>
+      </w:pPr>
+      <w:r>
+        <w:t>But, still test the analytic gradient with the numeric gradient as a cross check.</w:t>
+      </w:r>
+    </w:p>
+    <w:p>
+      <w:pPr>
+        <w:pStyle w:val="ListParagraph"/>
+        <w:numPr>
+          <w:ilvl w:val="2"/>
+          <w:numId w:val="3"/>
+        </w:numPr>
+      </w:pPr>
+      <w:r>
+        <w:t xml:space="preserve">The </w:t>
+      </w:r>
+      <w:r>
+        <w:rPr>
+          <w:b/>
+        </w:rPr>
+        <w:t>step_size (learning rate)</w:t>
+      </w:r>
+      <w:r>
+        <w:t xml:space="preserve"> determines how strongly the gradient is applied to W.</w:t>
+      </w:r>
+    </w:p>
+    <w:p>
+      <w:pPr>
+        <w:pStyle w:val="ListParagraph"/>
+      </w:pPr>
+    </w:p>
+    <w:p>
+      <w:pPr>
+        <w:pStyle w:val="ListParagraph"/>
+        <w:numPr>
+          <w:ilvl w:val="1"/>
+          <w:numId w:val="3"/>
+        </w:numPr>
+      </w:pPr>
+      <w:r>
+        <w:t xml:space="preserve">Another challenge is the actual calculation of the loss.  When the training data set is large, calculating the loss could take a long time.  </w:t>
+      </w:r>
+      <w:r>
+        <w:rPr>
+          <w:b/>
+        </w:rPr>
+        <w:t>Stochastic Gradient Descent</w:t>
+      </w:r>
+      <w:r>
+        <w:t xml:space="preserve"> (SGD)</w:t>
+      </w:r>
+      <w:r>
+        <w:t xml:space="preserve"> takes a sample of the training data set and calculates the loss and gradient based on the mini-batch.  These estimates are then used to update W.</w:t>
+      </w:r>
+    </w:p>
+    <w:p/>
+    <w:p>
+      <w:pPr>
+        <w:pStyle w:val="ListParagraph"/>
+        <w:numPr>
+          <w:ilvl w:val="0"/>
+          <w:numId w:val="3"/>
+        </w:numPr>
+      </w:pPr>
+      <w:r>
+        <w:t>SVM looks at data as data/pixels.  However, this does not work very well.  Another option is to feed in feature quantities into the SVM.</w:t>
+      </w:r>
+      <w:r>
+        <w:t xml:space="preserve">  </w:t>
+      </w:r>
+    </w:p>
+    <w:p>
+      <w:pPr>
+        <w:pStyle w:val="ListParagraph"/>
+        <w:numPr>
+          <w:ilvl w:val="1"/>
+          <w:numId w:val="3"/>
+        </w:numPr>
+      </w:pPr>
+      <w:r>
+        <w:t>One common option is to obtain the colour histogram.  This provides the colour distribution of the image.</w:t>
+      </w:r>
+    </w:p>
+    <w:p>
+      <w:pPr>
+        <w:pStyle w:val="ListParagraph"/>
+        <w:numPr>
+          <w:ilvl w:val="1"/>
+          <w:numId w:val="3"/>
+        </w:numPr>
+      </w:pPr>
+      <w:r>
+        <w:t>Another option is histogram of oriented gradients</w:t>
+      </w:r>
+      <w:r>
+        <w:t xml:space="preserve"> (HoG)</w:t>
+      </w:r>
+    </w:p>
+    <w:p>
+      <w:pPr>
+        <w:pStyle w:val="ListParagraph"/>
+        <w:numPr>
+          <w:ilvl w:val="1"/>
+          <w:numId w:val="3"/>
+        </w:numPr>
+      </w:pPr>
+      <w:r>
+        <w:t>Another option is to extract random patches.  This effectively uses the bag of words option.  We would need to define a “codebook” of “visual words”.</w:t>
+      </w:r>
+      <w:r>
+        <w:t xml:space="preserve">  We can then use the codebook to describe the image.</w:t>
+      </w:r>
+    </w:p>
+    <w:p>
+      <w:pPr>
+        <w:pStyle w:val="ListParagraph"/>
+        <w:numPr>
+          <w:ilvl w:val="1"/>
+          <w:numId w:val="3"/>
+        </w:numPr>
+      </w:pPr>
+    </w:p>
+    <w:p/>
+    <w:p>
+      <w:pPr>
+        <w:pStyle w:val="ListParagraph"/>
+        <w:numPr>
+          <w:ilvl w:val="0"/>
+          <w:numId w:val="3"/>
+        </w:numPr>
+      </w:pPr>
+      <w:r>
+        <w:t>CNN changes everything.</w:t>
+      </w:r>
+    </w:p>
+    <w:p>
+      <w:pPr>
+        <w:pStyle w:val="ListParagraph"/>
+        <w:numPr>
+          <w:ilvl w:val="1"/>
+          <w:numId w:val="3"/>
+        </w:numPr>
+      </w:pPr>
+      <w:r>
+        <w:t>Rather than defining the codebook or HoG, the CNN learns that information from the data.  Therefore, no explicit programming required.</w:t>
+      </w:r>
+    </w:p>
+    <w:p>
+      <w:pPr>
+        <w:pStyle w:val="ListParagraph"/>
+        <w:numPr>
+          <w:ilvl w:val="0"/>
+          <w:numId w:val="3"/>
+        </w:numPr>
+      </w:pPr>
       <w:bookmarkStart w:id="0" w:name="_GoBack"/>
       <w:bookmarkEnd w:id="0"/>
     </w:p>
-    <w:p/>
     <w:p/>
     <w:sectPr>
       <w:pgSz w:w="12240" w:h="15840"/>
@@ -420,6 +739,118 @@
 <file path=word/numbering.xml><?xml version="1.0" encoding="utf-8"?>
 <w:numbering xmlns:wpc="http://schemas.microsoft.com/office/word/2010/wordprocessingCanvas" xmlns:cx="http://schemas.microsoft.com/office/drawing/2014/chartex" xmlns:cx1="http://schemas.microsoft.com/office/drawing/2015/9/8/chartex" xmlns:cx2="http://schemas.microsoft.com/office/drawing/2015/10/21/chartex" xmlns:cx3="http://schemas.microsoft.com/office/drawing/2016/5/9/chartex" xmlns:cx4="http://schemas.microsoft.com/office/drawing/2016/5/10/chartex" xmlns:cx5="http://schemas.microsoft.com/office/drawing/2016/5/11/chartex" xmlns:cx6="http://schemas.microsoft.com/office/drawing/2016/5/12/chartex" xmlns:cx7="http://schemas.microsoft.com/office/drawing/2016/5/13/chartex" xmlns:cx8="http://schemas.microsoft.com/office/drawing/2016/5/14/chartex" xmlns:mc="http://schemas.openxmlformats.org/markup-compatibility/2006" xmlns:aink="http://schemas.microsoft.com/office/drawing/2016/ink" xmlns:am3d="http://schemas.microsoft.com/office/drawing/2017/model3d" xmlns:o="urn:schemas-microsoft-com:office:office" xmlns:r="http://schemas.openxmlformats.org/officeDocument/2006/relationships" xmlns:m="http://schemas.openxmlformats.org/officeDocument/2006/math" xmlns:v="urn:schemas-microsoft-com:vml" xmlns:wp14="http://schemas.microsoft.com/office/word/2010/wordprocessingDrawing" xmlns:wp="http://schemas.openxmlformats.org/drawingml/2006/wordprocessingDrawing" xmlns:w10="urn:schemas-microsoft-com:office:word" xmlns:w="http://schemas.openxmlformats.org/wordprocessingml/2006/main" xmlns:w14="http://schemas.microsoft.com/office/word/2010/wordml" xmlns:w15="http://schemas.microsoft.com/office/word/2012/wordml" xmlns:w16cid="http://schemas.microsoft.com/office/word/2016/wordml/cid" xmlns:w16se="http://schemas.microsoft.com/office/word/2015/wordml/symex" xmlns:wpg="http://schemas.microsoft.com/office/word/2010/wordprocessingGroup" xmlns:wpi="http://schemas.microsoft.com/office/word/2010/wordprocessingInk" xmlns:wne="http://schemas.microsoft.com/office/word/2006/wordml" xmlns:wps="http://schemas.microsoft.com/office/word/2010/wordprocessingShape" mc:Ignorable="w14 w15 w16se w16cid wp14">
   <w:abstractNum w:abstractNumId="0" w15:restartNumberingAfterBreak="0">
+    <w:nsid w:val="13E45344"/>
+    <w:multiLevelType w:val="hybridMultilevel"/>
+    <w:tmpl w:val="9468DEA0"/>
+    <w:lvl w:ilvl="0" w:tplc="9838459A">
+      <w:numFmt w:val="bullet"/>
+      <w:lvlText w:val="-"/>
+      <w:lvlJc w:val="left"/>
+      <w:pPr>
+        <w:ind w:left="720" w:hanging="360"/>
+      </w:pPr>
+      <w:rPr>
+        <w:rFonts w:ascii="Times New Roman" w:eastAsia="Times New Roman" w:hAnsi="Times New Roman" w:cs="Times New Roman" w:hint="default"/>
+      </w:rPr>
+    </w:lvl>
+    <w:lvl w:ilvl="1" w:tplc="04090003">
+      <w:start w:val="1"/>
+      <w:numFmt w:val="bullet"/>
+      <w:lvlText w:val="o"/>
+      <w:lvlJc w:val="left"/>
+      <w:pPr>
+        <w:ind w:left="1440" w:hanging="360"/>
+      </w:pPr>
+      <w:rPr>
+        <w:rFonts w:ascii="Courier New" w:hAnsi="Courier New" w:cs="Courier New" w:hint="default"/>
+      </w:rPr>
+    </w:lvl>
+    <w:lvl w:ilvl="2" w:tplc="04090005">
+      <w:start w:val="1"/>
+      <w:numFmt w:val="bullet"/>
+      <w:lvlText w:val=""/>
+      <w:lvlJc w:val="left"/>
+      <w:pPr>
+        <w:ind w:left="2160" w:hanging="360"/>
+      </w:pPr>
+      <w:rPr>
+        <w:rFonts w:ascii="Wingdings" w:hAnsi="Wingdings" w:hint="default"/>
+      </w:rPr>
+    </w:lvl>
+    <w:lvl w:ilvl="3" w:tplc="04090001" w:tentative="1">
+      <w:start w:val="1"/>
+      <w:numFmt w:val="bullet"/>
+      <w:lvlText w:val=""/>
+      <w:lvlJc w:val="left"/>
+      <w:pPr>
+        <w:ind w:left="2880" w:hanging="360"/>
+      </w:pPr>
+      <w:rPr>
+        <w:rFonts w:ascii="Symbol" w:hAnsi="Symbol" w:hint="default"/>
+      </w:rPr>
+    </w:lvl>
+    <w:lvl w:ilvl="4" w:tplc="04090003" w:tentative="1">
+      <w:start w:val="1"/>
+      <w:numFmt w:val="bullet"/>
+      <w:lvlText w:val="o"/>
+      <w:lvlJc w:val="left"/>
+      <w:pPr>
+        <w:ind w:left="3600" w:hanging="360"/>
+      </w:pPr>
+      <w:rPr>
+        <w:rFonts w:ascii="Courier New" w:hAnsi="Courier New" w:cs="Courier New" w:hint="default"/>
+      </w:rPr>
+    </w:lvl>
+    <w:lvl w:ilvl="5" w:tplc="04090005" w:tentative="1">
+      <w:start w:val="1"/>
+      <w:numFmt w:val="bullet"/>
+      <w:lvlText w:val=""/>
+      <w:lvlJc w:val="left"/>
+      <w:pPr>
+        <w:ind w:left="4320" w:hanging="360"/>
+      </w:pPr>
+      <w:rPr>
+        <w:rFonts w:ascii="Wingdings" w:hAnsi="Wingdings" w:hint="default"/>
+      </w:rPr>
+    </w:lvl>
+    <w:lvl w:ilvl="6" w:tplc="04090001" w:tentative="1">
+      <w:start w:val="1"/>
+      <w:numFmt w:val="bullet"/>
+      <w:lvlText w:val=""/>
+      <w:lvlJc w:val="left"/>
+      <w:pPr>
+        <w:ind w:left="5040" w:hanging="360"/>
+      </w:pPr>
+      <w:rPr>
+        <w:rFonts w:ascii="Symbol" w:hAnsi="Symbol" w:hint="default"/>
+      </w:rPr>
+    </w:lvl>
+    <w:lvl w:ilvl="7" w:tplc="04090003" w:tentative="1">
+      <w:start w:val="1"/>
+      <w:numFmt w:val="bullet"/>
+      <w:lvlText w:val="o"/>
+      <w:lvlJc w:val="left"/>
+      <w:pPr>
+        <w:ind w:left="5760" w:hanging="360"/>
+      </w:pPr>
+      <w:rPr>
+        <w:rFonts w:ascii="Courier New" w:hAnsi="Courier New" w:cs="Courier New" w:hint="default"/>
+      </w:rPr>
+    </w:lvl>
+    <w:lvl w:ilvl="8" w:tplc="04090005" w:tentative="1">
+      <w:start w:val="1"/>
+      <w:numFmt w:val="bullet"/>
+      <w:lvlText w:val=""/>
+      <w:lvlJc w:val="left"/>
+      <w:pPr>
+        <w:ind w:left="6480" w:hanging="360"/>
+      </w:pPr>
+      <w:rPr>
+        <w:rFonts w:ascii="Wingdings" w:hAnsi="Wingdings" w:hint="default"/>
+      </w:rPr>
+    </w:lvl>
+  </w:abstractNum>
+  <w:abstractNum w:abstractNumId="1" w15:restartNumberingAfterBreak="0">
     <w:nsid w:val="58C709E8"/>
     <w:multiLevelType w:val="multilevel"/>
     <w:tmpl w:val="5D7CD3B0"/>
@@ -568,7 +999,7 @@
       </w:rPr>
     </w:lvl>
   </w:abstractNum>
-  <w:abstractNum w:abstractNumId="1" w15:restartNumberingAfterBreak="0">
+  <w:abstractNum w:abstractNumId="2" w15:restartNumberingAfterBreak="0">
     <w:nsid w:val="6536166B"/>
     <w:multiLevelType w:val="multilevel"/>
     <w:tmpl w:val="51A0DA56"/>
@@ -718,9 +1149,12 @@
     </w:lvl>
   </w:abstractNum>
   <w:num w:numId="1">
+    <w:abstractNumId w:val="2"/>
+  </w:num>
+  <w:num w:numId="2">
     <w:abstractNumId w:val="1"/>
   </w:num>
-  <w:num w:numId="2">
+  <w:num w:numId="3">
     <w:abstractNumId w:val="0"/>
   </w:num>
 </w:numbering>
@@ -1208,6 +1642,17 @@
       <w:u w:val="single"/>
     </w:rPr>
   </w:style>
+  <w:style w:type="paragraph" w:styleId="ListParagraph">
+    <w:name w:val="List Paragraph"/>
+    <w:basedOn w:val="Normal"/>
+    <w:uiPriority w:val="34"/>
+    <w:qFormat/>
+    <w:rsid w:val="00A52A7C"/>
+    <w:pPr>
+      <w:ind w:left="720"/>
+      <w:contextualSpacing/>
+    </w:pPr>
+  </w:style>
 </w:styles>
 </file>
 

</xml_diff>